<commit_message>
Update Modelo Entidad-Relacion y enunciados.docx
</commit_message>
<xml_diff>
--- a/.doc/Modelo Entidad-Relacion y enunciados.docx
+++ b/.doc/Modelo Entidad-Relacion y enunciados.docx
@@ -1,6 +1,6 @@
 
 <file path=word/document.xml><?xml version="1.0" encoding="utf-8"?>
-<w:document xmlns:wpc="http://schemas.microsoft.com/office/word/2010/wordprocessingCanvas" xmlns:mc="http://schemas.openxmlformats.org/markup-compatibility/2006" xmlns:o="urn:schemas-microsoft-com:office:office" xmlns:r="http://schemas.openxmlformats.org/officeDocument/2006/relationships" xmlns:m="http://schemas.openxmlformats.org/officeDocument/2006/math" xmlns:v="urn:schemas-microsoft-com:vml" xmlns:wp14="http://schemas.microsoft.com/office/word/2010/wordprocessingDrawing" xmlns:wp="http://schemas.openxmlformats.org/drawingml/2006/wordprocessingDrawing" xmlns:w10="urn:schemas-microsoft-com:office:word" xmlns:w="http://schemas.openxmlformats.org/wordprocessingml/2006/main" xmlns:w14="http://schemas.microsoft.com/office/word/2010/wordml" xmlns:w15="http://schemas.microsoft.com/office/word/2012/wordml" xmlns:wpg="http://schemas.microsoft.com/office/word/2010/wordprocessingGroup" xmlns:wpi="http://schemas.microsoft.com/office/word/2010/wordprocessingInk" xmlns:wne="http://schemas.microsoft.com/office/word/2006/wordml" xmlns:wps="http://schemas.microsoft.com/office/word/2010/wordprocessingShape" mc:Ignorable="w14 w15 wp14">
+<w:document xmlns:wpc="http://schemas.microsoft.com/office/word/2010/wordprocessingCanvas" xmlns:cx="http://schemas.microsoft.com/office/drawing/2014/chartex" xmlns:cx1="http://schemas.microsoft.com/office/drawing/2015/9/8/chartex" xmlns:cx2="http://schemas.microsoft.com/office/drawing/2015/10/21/chartex" xmlns:cx3="http://schemas.microsoft.com/office/drawing/2016/5/9/chartex" xmlns:cx4="http://schemas.microsoft.com/office/drawing/2016/5/10/chartex" xmlns:cx5="http://schemas.microsoft.com/office/drawing/2016/5/11/chartex" xmlns:cx6="http://schemas.microsoft.com/office/drawing/2016/5/12/chartex" xmlns:cx7="http://schemas.microsoft.com/office/drawing/2016/5/13/chartex" xmlns:cx8="http://schemas.microsoft.com/office/drawing/2016/5/14/chartex" xmlns:mc="http://schemas.openxmlformats.org/markup-compatibility/2006" xmlns:aink="http://schemas.microsoft.com/office/drawing/2016/ink" xmlns:am3d="http://schemas.microsoft.com/office/drawing/2017/model3d" xmlns:o="urn:schemas-microsoft-com:office:office" xmlns:oel="http://schemas.microsoft.com/office/2019/extlst" xmlns:r="http://schemas.openxmlformats.org/officeDocument/2006/relationships" xmlns:m="http://schemas.openxmlformats.org/officeDocument/2006/math" xmlns:v="urn:schemas-microsoft-com:vml" xmlns:wp14="http://schemas.microsoft.com/office/word/2010/wordprocessingDrawing" xmlns:wp="http://schemas.openxmlformats.org/drawingml/2006/wordprocessingDrawing" xmlns:w10="urn:schemas-microsoft-com:office:word" xmlns:w="http://schemas.openxmlformats.org/wordprocessingml/2006/main" xmlns:w14="http://schemas.microsoft.com/office/word/2010/wordml" xmlns:w15="http://schemas.microsoft.com/office/word/2012/wordml" xmlns:w16cex="http://schemas.microsoft.com/office/word/2018/wordml/cex" xmlns:w16cid="http://schemas.microsoft.com/office/word/2016/wordml/cid" xmlns:w16="http://schemas.microsoft.com/office/word/2018/wordml" xmlns:w16du="http://schemas.microsoft.com/office/word/2023/wordml/word16du" xmlns:w16sdtdh="http://schemas.microsoft.com/office/word/2020/wordml/sdtdatahash" xmlns:w16se="http://schemas.microsoft.com/office/word/2015/wordml/symex" xmlns:wpg="http://schemas.microsoft.com/office/word/2010/wordprocessingGroup" xmlns:wpi="http://schemas.microsoft.com/office/word/2010/wordprocessingInk" xmlns:wne="http://schemas.microsoft.com/office/word/2006/wordml" xmlns:wps="http://schemas.microsoft.com/office/word/2010/wordprocessingShape" mc:Ignorable="w14 w15 w16se w16cid w16 w16cex w16sdtdh w16du wp14">
   <w:body>
     <w:p>
       <w:pPr>
@@ -66,7 +66,7 @@
             <v:path o:extrusionok="f" gradientshapeok="t" o:connecttype="rect"/>
             <o:lock v:ext="edit" aspectratio="t"/>
           </v:shapetype>
-          <v:shape id="_x0000_i1025" type="#_x0000_t75" style="width:425.25pt;height:264.75pt">
+          <v:shape id="_x0000_i1025" type="#_x0000_t75" style="width:424.8pt;height:264.6pt">
             <v:imagedata r:id="rId4" o:title="Modelo Entidad-Relacion TP10"/>
           </v:shape>
         </w:pict>
@@ -176,8 +176,6 @@
         </w:rPr>
         <w:t xml:space="preserve">3) Registrar el retiro y devolución de 2 herramientas de cada empleado. </w:t>
       </w:r>
-      <w:bookmarkStart w:id="0" w:name="_GoBack"/>
-      <w:bookmarkEnd w:id="0"/>
     </w:p>
     <w:p>
       <w:pPr>
@@ -1149,7 +1147,7 @@
           <w:szCs w:val="28"/>
         </w:rPr>
         <w:pict w14:anchorId="75326B22">
-          <v:shape id="_x0000_i1026" type="#_x0000_t75" style="width:424.5pt;height:103.5pt">
+          <v:shape id="_x0000_i1026" type="#_x0000_t75" style="width:424.2pt;height:103.2pt">
             <v:imagedata r:id="rId10" o:title="consulta nº1 tp10"/>
           </v:shape>
         </w:pict>
@@ -1187,7 +1185,7 @@
           <w:szCs w:val="28"/>
         </w:rPr>
         <w:pict w14:anchorId="5DC6FBBD">
-          <v:shape id="_x0000_i1027" type="#_x0000_t75" style="width:424.5pt;height:79.5pt">
+          <v:shape id="_x0000_i1027" type="#_x0000_t75" style="width:424.2pt;height:79.2pt">
             <v:imagedata r:id="rId11" o:title="consulta nº2 tp10"/>
           </v:shape>
         </w:pict>
@@ -1243,7 +1241,7 @@
           <w:szCs w:val="28"/>
         </w:rPr>
         <w:pict w14:anchorId="68192543">
-          <v:shape id="_x0000_i1028" type="#_x0000_t75" style="width:392.25pt;height:82.5pt">
+          <v:shape id="_x0000_i1028" type="#_x0000_t75" style="width:392.4pt;height:82.8pt">
             <v:imagedata r:id="rId12" o:title="consulta tp 10_4)"/>
           </v:shape>
         </w:pict>
@@ -1313,7 +1311,7 @@
           <w:szCs w:val="28"/>
         </w:rPr>
         <w:pict w14:anchorId="70C66BEC">
-          <v:shape id="_x0000_i1029" type="#_x0000_t75" style="width:425.25pt;height:228pt">
+          <v:shape id="_x0000_i1029" type="#_x0000_t75" style="width:425.4pt;height:228pt">
             <v:imagedata r:id="rId13" o:title="cpnsulta nº4 antes de modificar"/>
           </v:shape>
         </w:pict>
@@ -1351,7 +1349,7 @@
           <w:szCs w:val="28"/>
         </w:rPr>
         <w:pict w14:anchorId="25ED995C">
-          <v:shape id="_x0000_i1030" type="#_x0000_t75" style="width:424.5pt;height:219.75pt">
+          <v:shape id="_x0000_i1030" type="#_x0000_t75" style="width:424.8pt;height:219.6pt">
             <v:imagedata r:id="rId14" o:title="consulta 4 tp10"/>
           </v:shape>
         </w:pict>
@@ -1408,7 +1406,7 @@
           <w:szCs w:val="28"/>
         </w:rPr>
         <w:pict w14:anchorId="756D2D2C">
-          <v:shape id="_x0000_i1031" type="#_x0000_t75" style="width:362.25pt;height:81.75pt">
+          <v:shape id="_x0000_i1031" type="#_x0000_t75" style="width:362.4pt;height:81.6pt">
             <v:imagedata r:id="rId15" o:title="Tp10 ejercicio 7"/>
           </v:shape>
         </w:pict>
@@ -1429,7 +1427,7 @@
           <w:szCs w:val="28"/>
         </w:rPr>
         <w:pict w14:anchorId="16C2DB17">
-          <v:shape id="_x0000_i1032" type="#_x0000_t75" style="width:425.25pt;height:147pt">
+          <v:shape id="_x0000_i1032" type="#_x0000_t75" style="width:425.4pt;height:147pt">
             <v:imagedata r:id="rId16" o:title="tp10 Ejercicio 7 tabla"/>
           </v:shape>
         </w:pict>
@@ -1476,11 +1474,399 @@
           <w:szCs w:val="28"/>
         </w:rPr>
         <w:pict w14:anchorId="6787EB04">
-          <v:shape id="_x0000_i1033" type="#_x0000_t75" style="width:486pt;height:146.25pt">
+          <v:shape id="_x0000_i1033" type="#_x0000_t75" style="width:486pt;height:146.4pt">
             <v:imagedata r:id="rId17" o:title="consulta 11 tp10"/>
           </v:shape>
         </w:pict>
       </w:r>
+    </w:p>
+    <w:p>
+      <w:pPr>
+        <w:rPr>
+          <w:rFonts w:ascii="Arial" w:hAnsi="Arial" w:cs="Arial"/>
+          <w:sz w:val="28"/>
+          <w:szCs w:val="28"/>
+        </w:rPr>
+      </w:pPr>
+    </w:p>
+    <w:p>
+      <w:pPr>
+        <w:rPr>
+          <w:rFonts w:ascii="Arial" w:hAnsi="Arial" w:cs="Arial"/>
+          <w:sz w:val="28"/>
+          <w:szCs w:val="28"/>
+        </w:rPr>
+      </w:pPr>
+    </w:p>
+    <w:p>
+      <w:pPr>
+        <w:rPr>
+          <w:rFonts w:ascii="Arial" w:hAnsi="Arial" w:cs="Arial"/>
+          <w:sz w:val="28"/>
+          <w:szCs w:val="28"/>
+        </w:rPr>
+      </w:pPr>
+    </w:p>
+    <w:p>
+      <w:pPr>
+        <w:rPr>
+          <w:rFonts w:ascii="Arial" w:hAnsi="Arial" w:cs="Arial"/>
+          <w:sz w:val="28"/>
+          <w:szCs w:val="28"/>
+        </w:rPr>
+      </w:pPr>
+    </w:p>
+    <w:p>
+      <w:pPr>
+        <w:rPr>
+          <w:rFonts w:ascii="Arial" w:hAnsi="Arial" w:cs="Arial"/>
+          <w:sz w:val="28"/>
+          <w:szCs w:val="28"/>
+        </w:rPr>
+      </w:pPr>
+    </w:p>
+    <w:p>
+      <w:pPr>
+        <w:rPr>
+          <w:rFonts w:ascii="Arial" w:hAnsi="Arial" w:cs="Arial"/>
+          <w:sz w:val="28"/>
+          <w:szCs w:val="28"/>
+        </w:rPr>
+      </w:pPr>
+    </w:p>
+    <w:p>
+      <w:pPr>
+        <w:rPr>
+          <w:rFonts w:ascii="Arial" w:hAnsi="Arial" w:cs="Arial"/>
+          <w:sz w:val="28"/>
+          <w:szCs w:val="28"/>
+        </w:rPr>
+      </w:pPr>
+    </w:p>
+    <w:p>
+      <w:pPr>
+        <w:rPr>
+          <w:rFonts w:ascii="Arial" w:hAnsi="Arial" w:cs="Arial"/>
+          <w:sz w:val="28"/>
+          <w:szCs w:val="28"/>
+        </w:rPr>
+      </w:pPr>
+    </w:p>
+    <w:p>
+      <w:pPr>
+        <w:rPr>
+          <w:rFonts w:ascii="Arial" w:hAnsi="Arial" w:cs="Arial"/>
+          <w:sz w:val="28"/>
+          <w:szCs w:val="28"/>
+        </w:rPr>
+      </w:pPr>
+      <w:r>
+        <w:rPr>
+          <w:rFonts w:ascii="Arial" w:hAnsi="Arial" w:cs="Arial"/>
+          <w:sz w:val="28"/>
+          <w:szCs w:val="28"/>
+        </w:rPr>
+        <w:lastRenderedPageBreak/>
+        <w:t>Ariel Zurita (ArielZ97)</w:t>
+      </w:r>
+    </w:p>
+    <w:p>
+      <w:pPr>
+        <w:rPr>
+          <w:rFonts w:ascii="Arial" w:hAnsi="Arial" w:cs="Arial"/>
+          <w:sz w:val="28"/>
+          <w:szCs w:val="28"/>
+        </w:rPr>
+      </w:pPr>
+      <w:r>
+        <w:rPr>
+          <w:rFonts w:ascii="Arial" w:hAnsi="Arial" w:cs="Arial"/>
+          <w:sz w:val="28"/>
+          <w:szCs w:val="28"/>
+        </w:rPr>
+        <w:t>Enunciado: 10</w:t>
+      </w:r>
+      <w:r>
+        <w:rPr>
+          <w:rFonts w:ascii="Arial" w:hAnsi="Arial" w:cs="Arial"/>
+          <w:sz w:val="28"/>
+          <w:szCs w:val="28"/>
+        </w:rPr>
+        <w:br/>
+      </w:r>
+      <w:r>
+        <w:rPr>
+          <w:rFonts w:ascii="Arial" w:hAnsi="Arial" w:cs="Arial"/>
+          <w:sz w:val="28"/>
+          <w:szCs w:val="28"/>
+        </w:rPr>
+        <w:br/>
+      </w:r>
+      <w:r>
+        <w:rPr>
+          <w:rFonts w:ascii="Arial" w:hAnsi="Arial" w:cs="Arial"/>
+          <w:noProof/>
+          <w:sz w:val="28"/>
+          <w:szCs w:val="28"/>
+        </w:rPr>
+        <w:drawing>
+          <wp:inline distT="0" distB="0" distL="0" distR="0" wp14:anchorId="7926C7B0" wp14:editId="5FC79705">
+            <wp:extent cx="5400040" cy="2917825"/>
+            <wp:effectExtent l="0" t="0" r="0" b="0"/>
+            <wp:docPr id="833130633" name="Imagen 1"/>
+            <wp:cNvGraphicFramePr>
+              <a:graphicFrameLocks xmlns:a="http://schemas.openxmlformats.org/drawingml/2006/main" noChangeAspect="1"/>
+            </wp:cNvGraphicFramePr>
+            <a:graphic xmlns:a="http://schemas.openxmlformats.org/drawingml/2006/main">
+              <a:graphicData uri="http://schemas.openxmlformats.org/drawingml/2006/picture">
+                <pic:pic xmlns:pic="http://schemas.openxmlformats.org/drawingml/2006/picture">
+                  <pic:nvPicPr>
+                    <pic:cNvPr id="833130633" name=""/>
+                    <pic:cNvPicPr/>
+                  </pic:nvPicPr>
+                  <pic:blipFill>
+                    <a:blip r:embed="rId18"/>
+                    <a:stretch>
+                      <a:fillRect/>
+                    </a:stretch>
+                  </pic:blipFill>
+                  <pic:spPr>
+                    <a:xfrm>
+                      <a:off x="0" y="0"/>
+                      <a:ext cx="5400040" cy="2917825"/>
+                    </a:xfrm>
+                    <a:prstGeom prst="rect">
+                      <a:avLst/>
+                    </a:prstGeom>
+                  </pic:spPr>
+                </pic:pic>
+              </a:graphicData>
+            </a:graphic>
+          </wp:inline>
+        </w:drawing>
+      </w:r>
+    </w:p>
+    <w:p>
+      <w:pPr>
+        <w:rPr>
+          <w:rFonts w:ascii="Arial" w:hAnsi="Arial" w:cs="Arial"/>
+          <w:sz w:val="28"/>
+          <w:szCs w:val="28"/>
+        </w:rPr>
+      </w:pPr>
+      <w:r>
+        <w:rPr>
+          <w:rFonts w:ascii="Arial" w:hAnsi="Arial" w:cs="Arial"/>
+          <w:sz w:val="28"/>
+          <w:szCs w:val="28"/>
+        </w:rPr>
+        <w:t>Enunciado: 12</w:t>
+      </w:r>
+    </w:p>
+    <w:p>
+      <w:pPr>
+        <w:rPr>
+          <w:rFonts w:ascii="Arial" w:hAnsi="Arial" w:cs="Arial"/>
+          <w:sz w:val="28"/>
+          <w:szCs w:val="28"/>
+        </w:rPr>
+      </w:pPr>
+      <w:r>
+        <w:rPr>
+          <w:rFonts w:ascii="Arial" w:hAnsi="Arial" w:cs="Arial"/>
+          <w:noProof/>
+          <w:sz w:val="28"/>
+          <w:szCs w:val="28"/>
+        </w:rPr>
+        <w:drawing>
+          <wp:inline distT="0" distB="0" distL="0" distR="0" wp14:anchorId="06F98897" wp14:editId="2DF9C04E">
+            <wp:extent cx="5400040" cy="2042160"/>
+            <wp:effectExtent l="0" t="0" r="0" b="0"/>
+            <wp:docPr id="676135277" name="Imagen 1"/>
+            <wp:cNvGraphicFramePr>
+              <a:graphicFrameLocks xmlns:a="http://schemas.openxmlformats.org/drawingml/2006/main" noChangeAspect="1"/>
+            </wp:cNvGraphicFramePr>
+            <a:graphic xmlns:a="http://schemas.openxmlformats.org/drawingml/2006/main">
+              <a:graphicData uri="http://schemas.openxmlformats.org/drawingml/2006/picture">
+                <pic:pic xmlns:pic="http://schemas.openxmlformats.org/drawingml/2006/picture">
+                  <pic:nvPicPr>
+                    <pic:cNvPr id="676135277" name=""/>
+                    <pic:cNvPicPr/>
+                  </pic:nvPicPr>
+                  <pic:blipFill>
+                    <a:blip r:embed="rId19"/>
+                    <a:stretch>
+                      <a:fillRect/>
+                    </a:stretch>
+                  </pic:blipFill>
+                  <pic:spPr>
+                    <a:xfrm>
+                      <a:off x="0" y="0"/>
+                      <a:ext cx="5400040" cy="2042160"/>
+                    </a:xfrm>
+                    <a:prstGeom prst="rect">
+                      <a:avLst/>
+                    </a:prstGeom>
+                  </pic:spPr>
+                </pic:pic>
+              </a:graphicData>
+            </a:graphic>
+          </wp:inline>
+        </w:drawing>
+      </w:r>
+    </w:p>
+    <w:p>
+      <w:pPr>
+        <w:rPr>
+          <w:rFonts w:ascii="Arial" w:hAnsi="Arial" w:cs="Arial"/>
+          <w:sz w:val="28"/>
+          <w:szCs w:val="28"/>
+        </w:rPr>
+      </w:pPr>
+    </w:p>
+    <w:p>
+      <w:pPr>
+        <w:rPr>
+          <w:rFonts w:ascii="Arial" w:hAnsi="Arial" w:cs="Arial"/>
+          <w:sz w:val="28"/>
+          <w:szCs w:val="28"/>
+        </w:rPr>
+      </w:pPr>
+    </w:p>
+    <w:p>
+      <w:pPr>
+        <w:rPr>
+          <w:rFonts w:ascii="Arial" w:hAnsi="Arial" w:cs="Arial"/>
+          <w:sz w:val="28"/>
+          <w:szCs w:val="28"/>
+        </w:rPr>
+      </w:pPr>
+    </w:p>
+    <w:p>
+      <w:pPr>
+        <w:rPr>
+          <w:rFonts w:ascii="Arial" w:hAnsi="Arial" w:cs="Arial"/>
+          <w:sz w:val="28"/>
+          <w:szCs w:val="28"/>
+        </w:rPr>
+      </w:pPr>
+    </w:p>
+    <w:p>
+      <w:pPr>
+        <w:rPr>
+          <w:rFonts w:ascii="Arial" w:hAnsi="Arial" w:cs="Arial"/>
+          <w:sz w:val="28"/>
+          <w:szCs w:val="28"/>
+        </w:rPr>
+      </w:pPr>
+    </w:p>
+    <w:p>
+      <w:pPr>
+        <w:rPr>
+          <w:rFonts w:ascii="Arial" w:hAnsi="Arial" w:cs="Arial"/>
+          <w:sz w:val="28"/>
+          <w:szCs w:val="28"/>
+        </w:rPr>
+      </w:pPr>
+    </w:p>
+    <w:p>
+      <w:pPr>
+        <w:rPr>
+          <w:rFonts w:ascii="Arial" w:hAnsi="Arial" w:cs="Arial"/>
+          <w:sz w:val="28"/>
+          <w:szCs w:val="28"/>
+        </w:rPr>
+      </w:pPr>
+    </w:p>
+    <w:p>
+      <w:pPr>
+        <w:rPr>
+          <w:rFonts w:ascii="Arial" w:hAnsi="Arial" w:cs="Arial"/>
+          <w:sz w:val="28"/>
+          <w:szCs w:val="28"/>
+        </w:rPr>
+      </w:pPr>
+    </w:p>
+    <w:p>
+      <w:pPr>
+        <w:rPr>
+          <w:rFonts w:ascii="Arial" w:hAnsi="Arial" w:cs="Arial"/>
+          <w:sz w:val="28"/>
+          <w:szCs w:val="28"/>
+        </w:rPr>
+      </w:pPr>
+      <w:r>
+        <w:rPr>
+          <w:rFonts w:ascii="Arial" w:hAnsi="Arial" w:cs="Arial"/>
+          <w:sz w:val="28"/>
+          <w:szCs w:val="28"/>
+        </w:rPr>
+        <w:lastRenderedPageBreak/>
+        <w:t>Enunciado: 9</w:t>
+      </w:r>
+    </w:p>
+    <w:p>
+      <w:pPr>
+        <w:rPr>
+          <w:rFonts w:ascii="Arial" w:hAnsi="Arial" w:cs="Arial"/>
+          <w:sz w:val="28"/>
+          <w:szCs w:val="28"/>
+          <w:u w:val="single"/>
+        </w:rPr>
+      </w:pPr>
+      <w:r>
+        <w:rPr>
+          <w:rFonts w:ascii="Arial" w:hAnsi="Arial" w:cs="Arial"/>
+          <w:noProof/>
+          <w:sz w:val="28"/>
+          <w:szCs w:val="28"/>
+          <w:u w:val="single"/>
+        </w:rPr>
+        <w:drawing>
+          <wp:inline distT="0" distB="0" distL="0" distR="0" wp14:anchorId="615333B2" wp14:editId="4FF318D1">
+            <wp:extent cx="5400040" cy="2812415"/>
+            <wp:effectExtent l="0" t="0" r="0" b="6985"/>
+            <wp:docPr id="404321646" name="Imagen 1" descr="Interfaz de usuario gráfica&#10;&#10;Descripción generada automáticamente"/>
+            <wp:cNvGraphicFramePr>
+              <a:graphicFrameLocks xmlns:a="http://schemas.openxmlformats.org/drawingml/2006/main" noChangeAspect="1"/>
+            </wp:cNvGraphicFramePr>
+            <a:graphic xmlns:a="http://schemas.openxmlformats.org/drawingml/2006/main">
+              <a:graphicData uri="http://schemas.openxmlformats.org/drawingml/2006/picture">
+                <pic:pic xmlns:pic="http://schemas.openxmlformats.org/drawingml/2006/picture">
+                  <pic:nvPicPr>
+                    <pic:cNvPr id="404321646" name="Imagen 1" descr="Interfaz de usuario gráfica&#10;&#10;Descripción generada automáticamente"/>
+                    <pic:cNvPicPr/>
+                  </pic:nvPicPr>
+                  <pic:blipFill>
+                    <a:blip r:embed="rId20"/>
+                    <a:stretch>
+                      <a:fillRect/>
+                    </a:stretch>
+                  </pic:blipFill>
+                  <pic:spPr>
+                    <a:xfrm>
+                      <a:off x="0" y="0"/>
+                      <a:ext cx="5400040" cy="2812415"/>
+                    </a:xfrm>
+                    <a:prstGeom prst="rect">
+                      <a:avLst/>
+                    </a:prstGeom>
+                  </pic:spPr>
+                </pic:pic>
+              </a:graphicData>
+            </a:graphic>
+          </wp:inline>
+        </w:drawing>
+      </w:r>
+    </w:p>
+    <w:p>
+      <w:pPr>
+        <w:rPr>
+          <w:rFonts w:ascii="Arial" w:hAnsi="Arial" w:cs="Arial"/>
+          <w:sz w:val="28"/>
+          <w:szCs w:val="28"/>
+        </w:rPr>
+      </w:pPr>
     </w:p>
     <w:sectPr>
       <w:pgSz w:w="11906" w:h="16838"/>
@@ -1493,7 +1879,7 @@
 </file>
 
 <file path=word/styles.xml><?xml version="1.0" encoding="utf-8"?>
-<w:styles xmlns:mc="http://schemas.openxmlformats.org/markup-compatibility/2006" xmlns:r="http://schemas.openxmlformats.org/officeDocument/2006/relationships" xmlns:w="http://schemas.openxmlformats.org/wordprocessingml/2006/main" xmlns:w14="http://schemas.microsoft.com/office/word/2010/wordml" xmlns:w15="http://schemas.microsoft.com/office/word/2012/wordml" mc:Ignorable="w14 w15">
+<w:styles xmlns:mc="http://schemas.openxmlformats.org/markup-compatibility/2006" xmlns:r="http://schemas.openxmlformats.org/officeDocument/2006/relationships" xmlns:w="http://schemas.openxmlformats.org/wordprocessingml/2006/main" xmlns:w14="http://schemas.microsoft.com/office/word/2010/wordml" xmlns:w15="http://schemas.microsoft.com/office/word/2012/wordml" xmlns:w16cex="http://schemas.microsoft.com/office/word/2018/wordml/cex" xmlns:w16cid="http://schemas.microsoft.com/office/word/2016/wordml/cid" xmlns:w16="http://schemas.microsoft.com/office/word/2018/wordml" xmlns:w16du="http://schemas.microsoft.com/office/word/2023/wordml/word16du" xmlns:w16sdtdh="http://schemas.microsoft.com/office/word/2020/wordml/sdtdatahash" xmlns:w16se="http://schemas.microsoft.com/office/word/2015/wordml/symex" mc:Ignorable="w14 w15 w16se w16cid w16 w16cex w16sdtdh w16du">
   <w:docDefaults>
     <w:rPrDefault>
       <w:rPr>
@@ -1509,7 +1895,7 @@
       </w:pPr>
     </w:pPrDefault>
   </w:docDefaults>
-  <w:latentStyles w:defLockedState="0" w:defUIPriority="99" w:defSemiHidden="0" w:defUnhideWhenUsed="0" w:defQFormat="0" w:count="371">
+  <w:latentStyles w:defLockedState="0" w:defUIPriority="99" w:defSemiHidden="0" w:defUnhideWhenUsed="0" w:defQFormat="0" w:count="376">
     <w:lsdException w:name="Normal" w:uiPriority="0" w:qFormat="1"/>
     <w:lsdException w:name="heading 1" w:uiPriority="9" w:qFormat="1"/>
     <w:lsdException w:name="heading 2" w:semiHidden="1" w:uiPriority="9" w:unhideWhenUsed="1" w:qFormat="1"/>
@@ -1881,6 +2267,11 @@
     <w:lsdException w:name="List Table 5 Dark Accent 6" w:uiPriority="50"/>
     <w:lsdException w:name="List Table 6 Colorful Accent 6" w:uiPriority="51"/>
     <w:lsdException w:name="List Table 7 Colorful Accent 6" w:uiPriority="52"/>
+    <w:lsdException w:name="Mention" w:semiHidden="1" w:unhideWhenUsed="1"/>
+    <w:lsdException w:name="Smart Hyperlink" w:semiHidden="1" w:unhideWhenUsed="1"/>
+    <w:lsdException w:name="Hashtag" w:semiHidden="1" w:unhideWhenUsed="1"/>
+    <w:lsdException w:name="Unresolved Mention" w:semiHidden="1" w:unhideWhenUsed="1"/>
+    <w:lsdException w:name="Smart Link" w:semiHidden="1" w:unhideWhenUsed="1"/>
   </w:latentStyles>
   <w:style w:type="paragraph" w:default="1" w:styleId="Normal">
     <w:name w:val="Normal"/>

</xml_diff>